<commit_message>
Instructions & examples added.
</commit_message>
<xml_diff>
--- a/testWord_1.docx
+++ b/testWord_1.docx
@@ -21,367 +21,6 @@
           <w:lang w:val="en" w:eastAsia="en-GB"/>
         </w:rPr>
         <w:t>Lorem ipsum dolor sit amet, consectetuer adipiscing elit. Maecenas porttitor congue massa. Fusce posuere, magna sed pulvinar ultricies, purus lectus malesuada libero, sit amet commodo magna eros quis urna.</w:t>
-      </w:r>
-    </w:p>
-    <w:p>
-      <w:pPr>
-        <w:rPr>
-          <w:rFonts w:ascii="Open Sans" w:eastAsia="Times New Roman" w:hAnsi="Open Sans" w:cs="Times New Roman"/>
-          <w:sz w:val="21"/>
-          <w:szCs w:val="21"/>
-          <w:lang w:val="en" w:eastAsia="en-GB"/>
-        </w:rPr>
-      </w:pPr>
-      <w:r>
-        <w:rPr>
-          <w:rFonts w:ascii="Open Sans" w:eastAsia="Times New Roman" w:hAnsi="Open Sans" w:cs="Times New Roman"/>
-          <w:sz w:val="21"/>
-          <w:szCs w:val="21"/>
-          <w:lang w:val="en" w:eastAsia="en-GB"/>
-        </w:rPr>
-        <w:t>Nunc viverra imperdiet enim. Fusce est. Vivamus a tellus.</w:t>
-      </w:r>
-    </w:p>
-    <w:p>
-      <w:pPr>
-        <w:rPr>
-          <w:rFonts w:ascii="Open Sans" w:eastAsia="Times New Roman" w:hAnsi="Open Sans" w:cs="Times New Roman"/>
-          <w:sz w:val="21"/>
-          <w:szCs w:val="21"/>
-          <w:lang w:val="en" w:eastAsia="en-GB"/>
-        </w:rPr>
-      </w:pPr>
-      <w:r>
-        <w:rPr>
-          <w:rFonts w:ascii="Open Sans" w:eastAsia="Times New Roman" w:hAnsi="Open Sans" w:cs="Times New Roman"/>
-          <w:sz w:val="21"/>
-          <w:szCs w:val="21"/>
-          <w:lang w:val="en" w:eastAsia="en-GB"/>
-        </w:rPr>
-        <w:t>Pellentesque habitant morbi tristique senectus et netus et malesuada fames ac turpis egestas. Proin pharetra nonummy pede. Mauris et orci.</w:t>
-      </w:r>
-    </w:p>
-    <w:p>
-      <w:pPr>
-        <w:rPr>
-          <w:rFonts w:ascii="Open Sans" w:eastAsia="Times New Roman" w:hAnsi="Open Sans" w:cs="Times New Roman"/>
-          <w:sz w:val="21"/>
-          <w:szCs w:val="21"/>
-          <w:lang w:val="en" w:eastAsia="en-GB"/>
-        </w:rPr>
-      </w:pPr>
-      <w:r>
-        <w:rPr>
-          <w:rFonts w:ascii="Open Sans" w:eastAsia="Times New Roman" w:hAnsi="Open Sans" w:cs="Times New Roman"/>
-          <w:sz w:val="21"/>
-          <w:szCs w:val="21"/>
-          <w:lang w:val="en" w:eastAsia="en-GB"/>
-        </w:rPr>
-        <w:t>Aenean nec lorem. In porttitor. Donec laoreet nonummy augue.</w:t>
-      </w:r>
-    </w:p>
-    <w:p>
-      <w:pPr>
-        <w:rPr>
-          <w:rFonts w:ascii="Open Sans" w:eastAsia="Times New Roman" w:hAnsi="Open Sans" w:cs="Times New Roman"/>
-          <w:sz w:val="21"/>
-          <w:szCs w:val="21"/>
-          <w:lang w:val="en" w:eastAsia="en-GB"/>
-        </w:rPr>
-      </w:pPr>
-      <w:r>
-        <w:rPr>
-          <w:rFonts w:ascii="Open Sans" w:eastAsia="Times New Roman" w:hAnsi="Open Sans" w:cs="Times New Roman"/>
-          <w:sz w:val="21"/>
-          <w:szCs w:val="21"/>
-          <w:lang w:val="en" w:eastAsia="en-GB"/>
-        </w:rPr>
-        <w:t>Suspendisse dui purus, scelerisque at, vulputate vitae, pretium mattis, nunc. Mauris eget neque at sem venenatis eleifend. Ut nonummy.</w:t>
-      </w:r>
-    </w:p>
-    <w:p>
-      <w:pPr>
-        <w:rPr>
-          <w:rFonts w:ascii="Open Sans" w:eastAsia="Times New Roman" w:hAnsi="Open Sans" w:cs="Times New Roman"/>
-          <w:sz w:val="21"/>
-          <w:szCs w:val="21"/>
-          <w:lang w:val="en" w:eastAsia="en-GB"/>
-        </w:rPr>
-      </w:pPr>
-      <w:r>
-        <w:rPr>
-          <w:rFonts w:ascii="Open Sans" w:eastAsia="Times New Roman" w:hAnsi="Open Sans" w:cs="Times New Roman"/>
-          <w:sz w:val="21"/>
-          <w:szCs w:val="21"/>
-          <w:lang w:val="en" w:eastAsia="en-GB"/>
-        </w:rPr>
-        <w:t>Fusce aliquet pede non pede. Suspendisse dapibus lorem pellentesque magna. Integer nulla.</w:t>
-      </w:r>
-    </w:p>
-    <w:p>
-      <w:pPr>
-        <w:rPr>
-          <w:rFonts w:ascii="Open Sans" w:eastAsia="Times New Roman" w:hAnsi="Open Sans" w:cs="Times New Roman"/>
-          <w:sz w:val="21"/>
-          <w:szCs w:val="21"/>
-          <w:lang w:val="en" w:eastAsia="en-GB"/>
-        </w:rPr>
-      </w:pPr>
-      <w:r>
-        <w:rPr>
-          <w:rFonts w:ascii="Open Sans" w:eastAsia="Times New Roman" w:hAnsi="Open Sans" w:cs="Times New Roman"/>
-          <w:sz w:val="21"/>
-          <w:szCs w:val="21"/>
-          <w:lang w:val="en" w:eastAsia="en-GB"/>
-        </w:rPr>
-        <w:t>Donec blandit feugiat ligula. Donec hendrerit, felis et imperdiet euismod, purus ipsum pretium metus, in lacinia nulla nisl eget sapien. Donec ut est in lectus consequat consequat.</w:t>
-      </w:r>
-    </w:p>
-    <w:p>
-      <w:pPr>
-        <w:rPr>
-          <w:rFonts w:ascii="Open Sans" w:eastAsia="Times New Roman" w:hAnsi="Open Sans" w:cs="Times New Roman"/>
-          <w:sz w:val="21"/>
-          <w:szCs w:val="21"/>
-          <w:lang w:val="en" w:eastAsia="en-GB"/>
-        </w:rPr>
-      </w:pPr>
-      <w:r>
-        <w:rPr>
-          <w:rFonts w:ascii="Open Sans" w:eastAsia="Times New Roman" w:hAnsi="Open Sans" w:cs="Times New Roman"/>
-          <w:sz w:val="21"/>
-          <w:szCs w:val="21"/>
-          <w:lang w:val="en" w:eastAsia="en-GB"/>
-        </w:rPr>
-        <w:t>Etiam eget dui. Aliquam erat volutpat. Sed at lorem in nunc porta tristique.</w:t>
-      </w:r>
-    </w:p>
-    <w:p>
-      <w:pPr>
-        <w:rPr>
-          <w:rFonts w:ascii="Open Sans" w:eastAsia="Times New Roman" w:hAnsi="Open Sans" w:cs="Times New Roman"/>
-          <w:sz w:val="21"/>
-          <w:szCs w:val="21"/>
-          <w:lang w:val="en" w:eastAsia="en-GB"/>
-        </w:rPr>
-      </w:pPr>
-      <w:r>
-        <w:rPr>
-          <w:rFonts w:ascii="Open Sans" w:eastAsia="Times New Roman" w:hAnsi="Open Sans" w:cs="Times New Roman"/>
-          <w:sz w:val="21"/>
-          <w:szCs w:val="21"/>
-          <w:lang w:val="en" w:eastAsia="en-GB"/>
-        </w:rPr>
-        <w:t>Proin nec augue. Quisque aliquam tempor magna. Pellentesque habitant morbi tristique senectus et netus et malesuada fames ac turpis egestas.</w:t>
-      </w:r>
-    </w:p>
-    <w:p>
-      <w:pPr>
-        <w:rPr>
-          <w:rFonts w:ascii="Open Sans" w:eastAsia="Times New Roman" w:hAnsi="Open Sans" w:cs="Times New Roman"/>
-          <w:sz w:val="21"/>
-          <w:szCs w:val="21"/>
-          <w:lang w:val="en" w:eastAsia="en-GB"/>
-        </w:rPr>
-      </w:pPr>
-      <w:r>
-        <w:rPr>
-          <w:rFonts w:ascii="Open Sans" w:eastAsia="Times New Roman" w:hAnsi="Open Sans" w:cs="Times New Roman"/>
-          <w:sz w:val="21"/>
-          <w:szCs w:val="21"/>
-          <w:lang w:val="en" w:eastAsia="en-GB"/>
-        </w:rPr>
-        <w:t>Nunc ac magna. Maecenas odio dolor, vulputate vel, auctor ac, accumsan id, felis. Pellentesque cursus sagittis felis.</w:t>
-      </w:r>
-    </w:p>
-    <w:p>
-      <w:pPr>
-        <w:rPr>
-          <w:rFonts w:ascii="Open Sans" w:eastAsia="Times New Roman" w:hAnsi="Open Sans" w:cs="Times New Roman"/>
-          <w:sz w:val="21"/>
-          <w:szCs w:val="21"/>
-          <w:lang w:val="en" w:eastAsia="en-GB"/>
-        </w:rPr>
-      </w:pPr>
-      <w:r>
-        <w:rPr>
-          <w:rFonts w:ascii="Open Sans" w:eastAsia="Times New Roman" w:hAnsi="Open Sans" w:cs="Times New Roman"/>
-          <w:sz w:val="21"/>
-          <w:szCs w:val="21"/>
-          <w:lang w:val="en" w:eastAsia="en-GB"/>
-        </w:rPr>
-        <w:t>Pellentesque porttitor, velit lacinia egestas auctor, diam eros tempus arcu, nec vulputate augue magna vel risus. Cras non magna vel ante adipiscing rhoncus. Vivamus a mi.</w:t>
-      </w:r>
-    </w:p>
-    <w:p>
-      <w:pPr>
-        <w:rPr>
-          <w:rFonts w:ascii="Open Sans" w:eastAsia="Times New Roman" w:hAnsi="Open Sans" w:cs="Times New Roman"/>
-          <w:sz w:val="21"/>
-          <w:szCs w:val="21"/>
-          <w:lang w:val="en" w:eastAsia="en-GB"/>
-        </w:rPr>
-      </w:pPr>
-      <w:r>
-        <w:rPr>
-          <w:rFonts w:ascii="Open Sans" w:eastAsia="Times New Roman" w:hAnsi="Open Sans" w:cs="Times New Roman"/>
-          <w:sz w:val="21"/>
-          <w:szCs w:val="21"/>
-          <w:lang w:val="en" w:eastAsia="en-GB"/>
-        </w:rPr>
-        <w:t>Morbi neque. Aliquam erat volutpat. Integer ultrices lobortis eros.</w:t>
-      </w:r>
-    </w:p>
-    <w:p>
-      <w:pPr>
-        <w:rPr>
-          <w:rFonts w:ascii="Open Sans" w:eastAsia="Times New Roman" w:hAnsi="Open Sans" w:cs="Times New Roman"/>
-          <w:sz w:val="21"/>
-          <w:szCs w:val="21"/>
-          <w:lang w:val="en" w:eastAsia="en-GB"/>
-        </w:rPr>
-      </w:pPr>
-      <w:r>
-        <w:rPr>
-          <w:rFonts w:ascii="Open Sans" w:eastAsia="Times New Roman" w:hAnsi="Open Sans" w:cs="Times New Roman"/>
-          <w:sz w:val="21"/>
-          <w:szCs w:val="21"/>
-          <w:lang w:val="en" w:eastAsia="en-GB"/>
-        </w:rPr>
-        <w:t>Pellentesque habitant morbi tristique senectus et netus et malesuada fames ac turpis egestas. Proin semper, ante vitae sollicitudin posuere, metus quam iaculis nibh, vitae scelerisque nunc massa eget pede. Sed velit urna, interdum vel, ultricies vel, faucibus at, quam.</w:t>
-      </w:r>
-    </w:p>
-    <w:p>
-      <w:pPr>
-        <w:rPr>
-          <w:rFonts w:ascii="Open Sans" w:eastAsia="Times New Roman" w:hAnsi="Open Sans" w:cs="Times New Roman"/>
-          <w:sz w:val="21"/>
-          <w:szCs w:val="21"/>
-          <w:lang w:val="en" w:eastAsia="en-GB"/>
-        </w:rPr>
-      </w:pPr>
-      <w:r>
-        <w:rPr>
-          <w:rFonts w:ascii="Open Sans" w:eastAsia="Times New Roman" w:hAnsi="Open Sans" w:cs="Times New Roman"/>
-          <w:sz w:val="21"/>
-          <w:szCs w:val="21"/>
-          <w:lang w:val="en" w:eastAsia="en-GB"/>
-        </w:rPr>
-        <w:t>Donec elit est, consectetuer eget, consequat quis, tempus quis, wisi. In in nunc. Class aptent taciti sociosqu ad litora torquent per conubia nostra, per inceptos hymenaeos.</w:t>
-      </w:r>
-    </w:p>
-    <w:p>
-      <w:pPr>
-        <w:rPr>
-          <w:rFonts w:ascii="Open Sans" w:eastAsia="Times New Roman" w:hAnsi="Open Sans" w:cs="Times New Roman"/>
-          <w:sz w:val="21"/>
-          <w:szCs w:val="21"/>
-          <w:lang w:val="en" w:eastAsia="en-GB"/>
-        </w:rPr>
-      </w:pPr>
-      <w:r>
-        <w:rPr>
-          <w:rFonts w:ascii="Open Sans" w:eastAsia="Times New Roman" w:hAnsi="Open Sans" w:cs="Times New Roman"/>
-          <w:sz w:val="21"/>
-          <w:szCs w:val="21"/>
-          <w:lang w:val="en" w:eastAsia="en-GB"/>
-        </w:rPr>
-        <w:t>Donec ullamcorper fringilla eros. Fusce in sapien eu purus dapibus commodo. Cum sociis natoque penatibus et magnis dis parturient montes, nascetur ridiculus mus.</w:t>
-      </w:r>
-    </w:p>
-    <w:p>
-      <w:pPr>
-        <w:rPr>
-          <w:rFonts w:ascii="Open Sans" w:eastAsia="Times New Roman" w:hAnsi="Open Sans" w:cs="Times New Roman"/>
-          <w:sz w:val="21"/>
-          <w:szCs w:val="21"/>
-          <w:lang w:val="en" w:eastAsia="en-GB"/>
-        </w:rPr>
-      </w:pPr>
-      <w:r>
-        <w:rPr>
-          <w:rFonts w:ascii="Open Sans" w:eastAsia="Times New Roman" w:hAnsi="Open Sans" w:cs="Times New Roman"/>
-          <w:sz w:val="21"/>
-          <w:szCs w:val="21"/>
-          <w:lang w:val="en" w:eastAsia="en-GB"/>
-        </w:rPr>
-        <w:t>Cras faucibus condimentum odio. Sed ac ligula. Aliquam at eros.</w:t>
-      </w:r>
-    </w:p>
-    <w:p>
-      <w:pPr>
-        <w:rPr>
-          <w:rFonts w:ascii="Open Sans" w:eastAsia="Times New Roman" w:hAnsi="Open Sans" w:cs="Times New Roman"/>
-          <w:sz w:val="21"/>
-          <w:szCs w:val="21"/>
-          <w:lang w:val="en" w:eastAsia="en-GB"/>
-        </w:rPr>
-      </w:pPr>
-      <w:r>
-        <w:rPr>
-          <w:rFonts w:ascii="Open Sans" w:eastAsia="Times New Roman" w:hAnsi="Open Sans" w:cs="Times New Roman"/>
-          <w:sz w:val="21"/>
-          <w:szCs w:val="21"/>
-          <w:lang w:val="en" w:eastAsia="en-GB"/>
-        </w:rPr>
-        <w:t>Etiam at ligula et tellus ullamcorper ultrices. In fermentum, lorem non cursus porttitor, diam urna accumsan lacus, sed interdum wisi nibh nec nisl. Ut tincidunt volutpat urna.</w:t>
-      </w:r>
-    </w:p>
-    <w:p>
-      <w:pPr>
-        <w:rPr>
-          <w:rFonts w:ascii="Open Sans" w:eastAsia="Times New Roman" w:hAnsi="Open Sans" w:cs="Times New Roman"/>
-          <w:sz w:val="21"/>
-          <w:szCs w:val="21"/>
-          <w:lang w:val="en" w:eastAsia="en-GB"/>
-        </w:rPr>
-      </w:pPr>
-      <w:r>
-        <w:rPr>
-          <w:rFonts w:ascii="Open Sans" w:eastAsia="Times New Roman" w:hAnsi="Open Sans" w:cs="Times New Roman"/>
-          <w:sz w:val="21"/>
-          <w:szCs w:val="21"/>
-          <w:lang w:val="en" w:eastAsia="en-GB"/>
-        </w:rPr>
-        <w:t>Mauris eleifend nulla eget mauris. Sed cursus quam id felis. Curabitur posuere quam vel nibh.</w:t>
-      </w:r>
-    </w:p>
-    <w:p>
-      <w:pPr>
-        <w:rPr>
-          <w:rFonts w:ascii="Open Sans" w:eastAsia="Times New Roman" w:hAnsi="Open Sans" w:cs="Times New Roman"/>
-          <w:sz w:val="21"/>
-          <w:szCs w:val="21"/>
-          <w:lang w:val="en" w:eastAsia="en-GB"/>
-        </w:rPr>
-      </w:pPr>
-      <w:r>
-        <w:rPr>
-          <w:rFonts w:ascii="Open Sans" w:eastAsia="Times New Roman" w:hAnsi="Open Sans" w:cs="Times New Roman"/>
-          <w:sz w:val="21"/>
-          <w:szCs w:val="21"/>
-          <w:lang w:val="en" w:eastAsia="en-GB"/>
-        </w:rPr>
-        <w:t>Cras dapibus dapibus nisl. Vestibulum quis dolor a felis congue vehicula. Maecenas pede purus, tristique ac, tempus eget, egestas quis, mauris.</w:t>
-      </w:r>
-    </w:p>
-    <w:p>
-      <w:pPr>
-        <w:rPr>
-          <w:rFonts w:ascii="Open Sans" w:eastAsia="Times New Roman" w:hAnsi="Open Sans" w:cs="Times New Roman"/>
-          <w:sz w:val="21"/>
-          <w:szCs w:val="21"/>
-          <w:lang w:val="en" w:eastAsia="en-GB"/>
-        </w:rPr>
-      </w:pPr>
-      <w:r>
-        <w:rPr>
-          <w:rFonts w:ascii="Open Sans" w:eastAsia="Times New Roman" w:hAnsi="Open Sans" w:cs="Times New Roman"/>
-          <w:sz w:val="21"/>
-          <w:szCs w:val="21"/>
-          <w:lang w:val="en" w:eastAsia="en-GB"/>
-        </w:rPr>
-        <w:t>Curabitur non eros. Nullam hendrerit bibendum justo. Fusce iaculis, est quis lacinia pretium, pede metus molestie lacus, at gravida wisi ante at libero.</w:t>
       </w:r>
     </w:p>
     <w:p/>

</xml_diff>